<commit_message>
tworzenie kotnraktów allegro spoko
</commit_message>
<xml_diff>
--- a/Inzynierka/src/main/resources/doc/umowa_adopcyjna2.docx
+++ b/Inzynierka/src/main/resources/doc/umowa_adopcyjna2.docx
@@ -2,777 +2,6 @@
 <file path=word/document.xml><?xml version="1.0" encoding="utf-8"?>
 <w:document xmlns:wpc="http://schemas.microsoft.com/office/word/2010/wordprocessingCanvas" xmlns:mc="http://schemas.openxmlformats.org/markup-compatibility/2006" xmlns:o="urn:schemas-microsoft-com:office:office" xmlns:r="http://schemas.openxmlformats.org/officeDocument/2006/relationships" xmlns:m="http://schemas.openxmlformats.org/officeDocument/2006/math" xmlns:v="urn:schemas-microsoft-com:vml" xmlns:wp14="http://schemas.microsoft.com/office/word/2010/wordprocessingDrawing" xmlns:wp="http://schemas.openxmlformats.org/drawingml/2006/wordprocessingDrawing" xmlns:w10="urn:schemas-microsoft-com:office:word" xmlns:w="http://schemas.openxmlformats.org/wordprocessingml/2006/main" xmlns:w14="http://schemas.microsoft.com/office/word/2010/wordml" xmlns:w15="http://schemas.microsoft.com/office/word/2012/wordml" xmlns:wpg="http://schemas.microsoft.com/office/word/2010/wordprocessingGroup" xmlns:wpi="http://schemas.microsoft.com/office/word/2010/wordprocessingInk" xmlns:wne="http://schemas.microsoft.com/office/word/2006/wordml" xmlns:wps="http://schemas.microsoft.com/office/word/2010/wordprocessingShape" mc:Ignorable="w14 w15 wp14">
   <w:body>
-    <w:p>
-      <w:pPr>
-        <w:pStyle w:val="Header"/>
-        <w:tabs>
-          <w:tab w:val="clear" w:pos="4536"/>
-          <w:tab w:val="clear" w:pos="9072"/>
-        </w:tabs>
-        <w:jc w:val="right"/>
-        <w:rPr>
-          <w:rFonts w:ascii="Arial" w:hAnsi="Arial" w:cs="Arial"/>
-          <w:sz w:val="4"/>
-        </w:rPr>
-      </w:pPr>
-    </w:p>
-    <w:p>
-      <w:pPr>
-        <w:pStyle w:val="Header"/>
-        <w:tabs>
-          <w:tab w:val="clear" w:pos="4536"/>
-          <w:tab w:val="clear" w:pos="9072"/>
-        </w:tabs>
-        <w:ind w:left="4248" w:firstLine="708"/>
-        <w:jc w:val="center"/>
-        <w:rPr>
-          <w:rFonts w:ascii="Arial" w:hAnsi="Arial" w:cs="Arial"/>
-        </w:rPr>
-      </w:pPr>
-      <w:r>
-        <w:rPr>
-          <w:rFonts w:ascii="Arial" w:hAnsi="Arial" w:cs="Arial"/>
-          <w:sz w:val="18"/>
-        </w:rPr>
-        <w:t xml:space="preserve">Warszawa, dnia </w:t>
-      </w:r>
-    </w:p>
-    <w:p>
-      <w:pPr>
-        <w:pStyle w:val="Header"/>
-        <w:tabs>
-          <w:tab w:val="clear" w:pos="4536"/>
-          <w:tab w:val="clear" w:pos="9072"/>
-        </w:tabs>
-        <w:ind w:firstLine="708"/>
-        <w:jc w:val="center"/>
-        <w:rPr>
-          <w:rFonts w:ascii="Arial" w:hAnsi="Arial" w:cs="Arial"/>
-          <w:sz w:val="16"/>
-        </w:rPr>
-      </w:pPr>
-    </w:p>
-    <w:p>
-      <w:pPr>
-        <w:pStyle w:val="Heading2"/>
-        <w:rPr>
-          <w:rFonts w:ascii="Arial" w:hAnsi="Arial" w:cs="Arial"/>
-        </w:rPr>
-      </w:pPr>
-      <w:r>
-        <w:rPr>
-          <w:rFonts w:ascii="Arial" w:hAnsi="Arial" w:cs="Arial"/>
-        </w:rPr>
-        <w:t xml:space="preserve">UMOWA </w:t>
-      </w:r>
-      <w:r>
-        <w:rPr>
-          <w:rFonts w:ascii="Arial" w:hAnsi="Arial" w:cs="Arial"/>
-        </w:rPr>
-        <w:t>ADOPCYJNA</w:t>
-      </w:r>
-    </w:p>
-    <w:p>
-      <w:pPr>
-        <w:pStyle w:val="BodyText"/>
-        <w:rPr>
-          <w:rFonts w:ascii="Arial" w:hAnsi="Arial" w:cs="Arial"/>
-        </w:rPr>
-      </w:pPr>
-    </w:p>
-    <w:p>
-      <w:pPr>
-        <w:pStyle w:val="BodyText"/>
-        <w:rPr>
-          <w:rFonts w:ascii="Arial" w:hAnsi="Arial" w:cs="Arial"/>
-        </w:rPr>
-      </w:pPr>
-    </w:p>
-    <w:p>
-      <w:pPr>
-        <w:pStyle w:val="BodyText"/>
-        <w:rPr>
-          <w:rFonts w:ascii="Arial" w:hAnsi="Arial" w:cs="Arial"/>
-        </w:rPr>
-      </w:pPr>
-      <w:bookmarkStart w:id="0" w:name="_GoBack"/>
-      <w:bookmarkEnd w:id="0"/>
-    </w:p>
-    <w:p>
-      <w:pPr>
-        <w:pStyle w:val="BodyText"/>
-        <w:rPr>
-          <w:rFonts w:ascii="Arial" w:hAnsi="Arial" w:cs="Arial"/>
-          <w:b/>
-        </w:rPr>
-      </w:pPr>
-      <w:r>
-        <w:rPr>
-          <w:rFonts w:ascii="Arial" w:hAnsi="Arial" w:cs="Arial"/>
-          <w:b/>
-        </w:rPr>
-        <w:t>Przyjmujący zwierzę zobowiązuje się:</w:t>
-      </w:r>
-    </w:p>
-    <w:p>
-      <w:pPr>
-        <w:rPr>
-          <w:rFonts w:ascii="Arial" w:hAnsi="Arial" w:cs="Arial"/>
-          <w:sz w:val="18"/>
-          <w:szCs w:val="16"/>
-        </w:rPr>
-      </w:pPr>
-    </w:p>
-    <w:p>
-      <w:pPr>
-        <w:pStyle w:val="ListParagraph"/>
-        <w:numPr>
-          <w:ilvl w:val="0"/>
-          <w:numId w:val="3"/>
-        </w:numPr>
-        <w:rPr>
-          <w:rStyle w:val="postbody"/>
-          <w:rFonts w:ascii="Arial" w:hAnsi="Arial" w:cs="Arial"/>
-          <w:sz w:val="18"/>
-          <w:szCs w:val="16"/>
-        </w:rPr>
-      </w:pPr>
-      <w:r>
-        <w:rPr>
-          <w:rStyle w:val="postbody"/>
-          <w:rFonts w:ascii="Arial" w:hAnsi="Arial" w:cs="Arial"/>
-          <w:sz w:val="18"/>
-          <w:szCs w:val="16"/>
-        </w:rPr>
-        <w:t>Zapewnić</w:t>
-      </w:r>
-      <w:r>
-        <w:rPr>
-          <w:rStyle w:val="postbody"/>
-          <w:rFonts w:ascii="Arial" w:hAnsi="Arial" w:cs="Arial"/>
-          <w:sz w:val="18"/>
-          <w:szCs w:val="16"/>
-        </w:rPr>
-        <w:t xml:space="preserve"> zwierzęciu odpowiednie wyżywi</w:t>
-      </w:r>
-      <w:r>
-        <w:rPr>
-          <w:rStyle w:val="postbody"/>
-          <w:rFonts w:ascii="Arial" w:hAnsi="Arial" w:cs="Arial"/>
-          <w:sz w:val="18"/>
-          <w:szCs w:val="16"/>
-        </w:rPr>
-        <w:t>enie, czystą wodę i ciepłe schronienie,</w:t>
-      </w:r>
-    </w:p>
-    <w:p>
-      <w:pPr>
-        <w:pStyle w:val="ListParagraph"/>
-        <w:numPr>
-          <w:ilvl w:val="0"/>
-          <w:numId w:val="3"/>
-        </w:numPr>
-        <w:rPr>
-          <w:rStyle w:val="postbody"/>
-          <w:rFonts w:ascii="Arial" w:hAnsi="Arial" w:cs="Arial"/>
-          <w:sz w:val="18"/>
-          <w:szCs w:val="16"/>
-        </w:rPr>
-      </w:pPr>
-      <w:r>
-        <w:rPr>
-          <w:rStyle w:val="postbody"/>
-          <w:rFonts w:ascii="Arial" w:hAnsi="Arial" w:cs="Arial"/>
-          <w:sz w:val="18"/>
-          <w:szCs w:val="16"/>
-        </w:rPr>
-        <w:t>Zapewnić</w:t>
-      </w:r>
-      <w:r>
-        <w:rPr>
-          <w:rStyle w:val="postbody"/>
-          <w:rFonts w:ascii="Arial" w:hAnsi="Arial" w:cs="Arial"/>
-          <w:sz w:val="18"/>
-          <w:szCs w:val="16"/>
-        </w:rPr>
-        <w:t xml:space="preserve"> staranną opiekę weterynaryjną w razie choroby, a także regularne szczepienia ochronne i odrobaczanie zgodnie</w:t>
-      </w:r>
-      <w:r>
-        <w:rPr>
-          <w:rStyle w:val="postbody"/>
-          <w:rFonts w:ascii="Arial" w:hAnsi="Arial" w:cs="Arial"/>
-          <w:sz w:val="18"/>
-          <w:szCs w:val="16"/>
-        </w:rPr>
-        <w:br/>
-        <w:t>z zaleceniami lekarza weterynarii,</w:t>
-      </w:r>
-    </w:p>
-    <w:p>
-      <w:pPr>
-        <w:pStyle w:val="ListParagraph"/>
-        <w:numPr>
-          <w:ilvl w:val="0"/>
-          <w:numId w:val="3"/>
-        </w:numPr>
-        <w:jc w:val="both"/>
-        <w:rPr>
-          <w:rStyle w:val="postbody"/>
-          <w:rFonts w:ascii="Arial" w:hAnsi="Arial" w:cs="Arial"/>
-          <w:sz w:val="18"/>
-          <w:szCs w:val="16"/>
-        </w:rPr>
-      </w:pPr>
-      <w:r>
-        <w:rPr>
-          <w:rStyle w:val="postbody"/>
-          <w:rFonts w:ascii="Arial" w:hAnsi="Arial" w:cs="Arial"/>
-          <w:sz w:val="18"/>
-          <w:szCs w:val="16"/>
-        </w:rPr>
-        <w:t>Powiadomić</w:t>
-      </w:r>
-      <w:r>
-        <w:rPr>
-          <w:rStyle w:val="postbody"/>
-          <w:rFonts w:ascii="Arial" w:hAnsi="Arial" w:cs="Arial"/>
-          <w:sz w:val="18"/>
-          <w:szCs w:val="16"/>
-        </w:rPr>
-        <w:t xml:space="preserve"> Fundację w razie poważnej choroby, zaginięcia </w:t>
-      </w:r>
-      <w:r>
-        <w:rPr>
-          <w:rStyle w:val="postbody"/>
-          <w:rFonts w:ascii="Arial" w:hAnsi="Arial" w:cs="Arial"/>
-          <w:sz w:val="18"/>
-          <w:szCs w:val="16"/>
-        </w:rPr>
-        <w:t>lub śmierci zwierzęcia,</w:t>
-      </w:r>
-    </w:p>
-    <w:p>
-      <w:pPr>
-        <w:pStyle w:val="ListParagraph"/>
-        <w:numPr>
-          <w:ilvl w:val="0"/>
-          <w:numId w:val="3"/>
-        </w:numPr>
-        <w:jc w:val="both"/>
-        <w:rPr>
-          <w:rStyle w:val="postbody"/>
-          <w:rFonts w:ascii="Arial" w:hAnsi="Arial" w:cs="Arial"/>
-          <w:sz w:val="18"/>
-          <w:szCs w:val="16"/>
-        </w:rPr>
-      </w:pPr>
-      <w:r>
-        <w:rPr>
-          <w:rStyle w:val="postbody"/>
-          <w:rFonts w:ascii="Arial" w:hAnsi="Arial" w:cs="Arial"/>
-          <w:sz w:val="18"/>
-          <w:szCs w:val="16"/>
-        </w:rPr>
-        <w:t>Nie</w:t>
-      </w:r>
-      <w:r>
-        <w:rPr>
-          <w:rStyle w:val="postbody"/>
-          <w:rFonts w:ascii="Arial" w:hAnsi="Arial" w:cs="Arial"/>
-          <w:sz w:val="18"/>
-          <w:szCs w:val="16"/>
-        </w:rPr>
-        <w:t xml:space="preserve"> rozmnożyć powierzonego zwierzęcia, wysterylizować je zaraz po osiągnięciu dojrzałości płciowej (nie dotyczy zwierząt oddawanych po sterylizacji)</w:t>
-      </w:r>
-    </w:p>
-    <w:p>
-      <w:pPr>
-        <w:pStyle w:val="ListParagraph"/>
-        <w:numPr>
-          <w:ilvl w:val="0"/>
-          <w:numId w:val="3"/>
-        </w:numPr>
-        <w:jc w:val="both"/>
-        <w:rPr>
-          <w:rStyle w:val="postbody"/>
-          <w:rFonts w:ascii="Arial" w:hAnsi="Arial" w:cs="Arial"/>
-          <w:sz w:val="18"/>
-          <w:szCs w:val="16"/>
-        </w:rPr>
-      </w:pPr>
-      <w:r>
-        <w:rPr>
-          <w:rStyle w:val="postbody"/>
-          <w:rFonts w:ascii="Arial" w:hAnsi="Arial" w:cs="Arial"/>
-          <w:sz w:val="18"/>
-          <w:szCs w:val="16"/>
-        </w:rPr>
-        <w:t>Zabezpieczyć</w:t>
-      </w:r>
-      <w:r>
-        <w:rPr>
-          <w:rStyle w:val="postbody"/>
-          <w:rFonts w:ascii="Arial" w:hAnsi="Arial" w:cs="Arial"/>
-          <w:sz w:val="18"/>
-          <w:szCs w:val="16"/>
-        </w:rPr>
-        <w:t xml:space="preserve"> okna i balkon tak, aby zwierzę nie uległo wypadkowi,</w:t>
-      </w:r>
-    </w:p>
-    <w:p>
-      <w:pPr>
-        <w:pStyle w:val="ListParagraph"/>
-        <w:numPr>
-          <w:ilvl w:val="0"/>
-          <w:numId w:val="3"/>
-        </w:numPr>
-        <w:jc w:val="both"/>
-        <w:rPr>
-          <w:rStyle w:val="postbody"/>
-          <w:rFonts w:ascii="Arial" w:hAnsi="Arial" w:cs="Arial"/>
-          <w:sz w:val="18"/>
-          <w:szCs w:val="16"/>
-        </w:rPr>
-      </w:pPr>
-      <w:r>
-        <w:rPr>
-          <w:rStyle w:val="postbody"/>
-          <w:rFonts w:ascii="Arial" w:hAnsi="Arial" w:cs="Arial"/>
-          <w:sz w:val="18"/>
-          <w:szCs w:val="16"/>
-        </w:rPr>
-        <w:t>Oddać</w:t>
-      </w:r>
-      <w:r>
-        <w:rPr>
-          <w:rStyle w:val="postbody"/>
-          <w:rFonts w:ascii="Arial" w:hAnsi="Arial" w:cs="Arial"/>
-          <w:sz w:val="18"/>
-          <w:szCs w:val="16"/>
-        </w:rPr>
-        <w:t xml:space="preserve"> zwierzę osobie upoważnionej przez Fundację w przypadku rezygnacji z posi</w:t>
-      </w:r>
-      <w:r>
-        <w:rPr>
-          <w:rStyle w:val="postbody"/>
-          <w:rFonts w:ascii="Arial" w:hAnsi="Arial" w:cs="Arial"/>
-          <w:sz w:val="18"/>
-          <w:szCs w:val="16"/>
-        </w:rPr>
-        <w:t>adania go. Pod żadnym warunkiem</w:t>
-      </w:r>
-    </w:p>
-    <w:p>
-      <w:pPr>
-        <w:jc w:val="both"/>
-        <w:rPr>
-          <w:rStyle w:val="postbody"/>
-          <w:rFonts w:ascii="Arial" w:hAnsi="Arial" w:cs="Arial"/>
-          <w:sz w:val="18"/>
-          <w:szCs w:val="16"/>
-        </w:rPr>
-      </w:pPr>
-    </w:p>
-    <w:p>
-      <w:pPr>
-        <w:jc w:val="both"/>
-        <w:rPr>
-          <w:rStyle w:val="postbody"/>
-          <w:rFonts w:ascii="Arial" w:hAnsi="Arial" w:cs="Arial"/>
-          <w:sz w:val="18"/>
-          <w:szCs w:val="16"/>
-        </w:rPr>
-      </w:pPr>
-      <w:r>
-        <w:rPr>
-          <w:rStyle w:val="postbody"/>
-          <w:rFonts w:ascii="Arial" w:hAnsi="Arial" w:cs="Arial"/>
-          <w:sz w:val="18"/>
-          <w:szCs w:val="16"/>
-        </w:rPr>
-        <w:t>Przyjmującemu</w:t>
-      </w:r>
-      <w:r>
-        <w:rPr>
-          <w:rStyle w:val="postbody"/>
-          <w:rFonts w:ascii="Arial" w:hAnsi="Arial" w:cs="Arial"/>
-          <w:sz w:val="18"/>
-          <w:szCs w:val="16"/>
-        </w:rPr>
-        <w:t xml:space="preserve"> nie wolno porzucić zwierzęcia, oddać lub odsprzedać do sklepów zoologicznych, schronisk dla zwierząt</w:t>
-      </w:r>
-      <w:r>
-        <w:rPr>
-          <w:rStyle w:val="postbody"/>
-          <w:rFonts w:ascii="Arial" w:hAnsi="Arial" w:cs="Arial"/>
-          <w:sz w:val="18"/>
-          <w:szCs w:val="16"/>
-        </w:rPr>
-        <w:br/>
-        <w:t>lub laboratoriów badawczych.</w:t>
-      </w:r>
-    </w:p>
-    <w:p>
-      <w:pPr>
-        <w:jc w:val="both"/>
-        <w:rPr>
-          <w:rStyle w:val="postbody"/>
-          <w:rFonts w:ascii="Arial" w:hAnsi="Arial" w:cs="Arial"/>
-          <w:sz w:val="12"/>
-          <w:szCs w:val="16"/>
-        </w:rPr>
-      </w:pPr>
-    </w:p>
-    <w:p>
-      <w:pPr>
-        <w:jc w:val="both"/>
-        <w:rPr>
-          <w:rFonts w:ascii="Arial" w:hAnsi="Arial" w:cs="Arial"/>
-          <w:sz w:val="18"/>
-          <w:szCs w:val="16"/>
-        </w:rPr>
-      </w:pPr>
-      <w:r>
-        <w:rPr>
-          <w:rFonts w:ascii="Arial" w:hAnsi="Arial" w:cs="Arial"/>
-          <w:sz w:val="18"/>
-          <w:szCs w:val="16"/>
-        </w:rPr>
-        <w:t xml:space="preserve">Fundacja </w:t>
-      </w:r>
-      <w:r>
-        <w:rPr>
-          <w:rFonts w:ascii="Arial" w:hAnsi="Arial" w:cs="Arial"/>
-          <w:sz w:val="18"/>
-          <w:szCs w:val="16"/>
-        </w:rPr>
-        <w:t>„Kociarnia”</w:t>
-      </w:r>
-      <w:r>
-        <w:rPr>
-          <w:rFonts w:ascii="Arial" w:hAnsi="Arial" w:cs="Arial"/>
-          <w:sz w:val="18"/>
-          <w:szCs w:val="16"/>
-        </w:rPr>
-        <w:t xml:space="preserve"> zastrzega sobie prawo interesowania się dalszymi losami zwierzęcia. Przyjmujący zwierzę zobowiązuje się</w:t>
-      </w:r>
-      <w:r>
-        <w:rPr>
-          <w:rFonts w:ascii="Arial" w:hAnsi="Arial" w:cs="Arial"/>
-          <w:sz w:val="18"/>
-          <w:szCs w:val="16"/>
-        </w:rPr>
-        <w:br/>
-        <w:t>do ok</w:t>
-      </w:r>
-      <w:r>
-        <w:rPr>
-          <w:rFonts w:ascii="Arial" w:hAnsi="Arial" w:cs="Arial"/>
-          <w:sz w:val="18"/>
-          <w:szCs w:val="16"/>
-        </w:rPr>
-        <w:t>azania zwierzęcia w jego nowym miejscu zamieszkania osobie wskazanej przez Fundację w celu sprawdzenia stanu zwierzęcia</w:t>
-      </w:r>
-      <w:r>
-        <w:rPr>
-          <w:rFonts w:ascii="Arial" w:hAnsi="Arial" w:cs="Arial"/>
-          <w:sz w:val="18"/>
-          <w:szCs w:val="16"/>
-        </w:rPr>
-        <w:br/>
-        <w:t>i warunków, w jakich żyje.</w:t>
-      </w:r>
-    </w:p>
-    <w:p>
-      <w:pPr>
-        <w:jc w:val="both"/>
-        <w:rPr>
-          <w:rStyle w:val="postbody"/>
-          <w:rFonts w:ascii="Arial" w:hAnsi="Arial" w:cs="Arial"/>
-          <w:sz w:val="12"/>
-          <w:szCs w:val="16"/>
-        </w:rPr>
-      </w:pPr>
-    </w:p>
-    <w:p>
-      <w:pPr>
-        <w:jc w:val="both"/>
-        <w:rPr>
-          <w:rStyle w:val="postbody"/>
-          <w:rFonts w:ascii="Arial" w:hAnsi="Arial" w:cs="Arial"/>
-          <w:sz w:val="18"/>
-          <w:szCs w:val="16"/>
-        </w:rPr>
-      </w:pPr>
-      <w:r>
-        <w:rPr>
-          <w:rStyle w:val="postbody"/>
-          <w:rFonts w:ascii="Arial" w:hAnsi="Arial" w:cs="Arial"/>
-          <w:sz w:val="18"/>
-          <w:szCs w:val="16"/>
-        </w:rPr>
-        <w:t xml:space="preserve">W przypadku rażącego naruszenia któregoś z punktów niniejszej umowy Fundacja </w:t>
-      </w:r>
-      <w:r>
-        <w:rPr>
-          <w:rStyle w:val="postbody"/>
-          <w:rFonts w:ascii="Arial" w:hAnsi="Arial" w:cs="Arial"/>
-          <w:sz w:val="18"/>
-          <w:szCs w:val="16"/>
-        </w:rPr>
-        <w:t>„Kociarnia”</w:t>
-      </w:r>
-      <w:r>
-        <w:rPr>
-          <w:rStyle w:val="postbody"/>
-          <w:rFonts w:ascii="Arial" w:hAnsi="Arial" w:cs="Arial"/>
-          <w:sz w:val="18"/>
-          <w:szCs w:val="16"/>
-        </w:rPr>
-        <w:t xml:space="preserve"> ma prawo do natychmiastow</w:t>
-      </w:r>
-      <w:r>
-        <w:rPr>
-          <w:rStyle w:val="postbody"/>
-          <w:rFonts w:ascii="Arial" w:hAnsi="Arial" w:cs="Arial"/>
-          <w:sz w:val="18"/>
-          <w:szCs w:val="16"/>
-        </w:rPr>
-        <w:t xml:space="preserve">ego odebrania zwierzęcia od Przyjmującego. </w:t>
-      </w:r>
-    </w:p>
-    <w:p>
-      <w:pPr>
-        <w:jc w:val="both"/>
-        <w:rPr>
-          <w:rFonts w:ascii="Arial" w:hAnsi="Arial" w:cs="Arial"/>
-          <w:sz w:val="12"/>
-          <w:szCs w:val="16"/>
-        </w:rPr>
-      </w:pPr>
-    </w:p>
-    <w:p>
-      <w:pPr>
-        <w:jc w:val="both"/>
-        <w:rPr>
-          <w:rFonts w:ascii="Arial" w:hAnsi="Arial" w:cs="Arial"/>
-          <w:sz w:val="18"/>
-          <w:szCs w:val="16"/>
-        </w:rPr>
-      </w:pPr>
-      <w:r>
-        <w:rPr>
-          <w:rFonts w:ascii="Arial" w:hAnsi="Arial" w:cs="Arial"/>
-          <w:sz w:val="18"/>
-          <w:szCs w:val="16"/>
-        </w:rPr>
-        <w:t>Niniejsza Umowa nie jest umową kupna-sprzedaży. Wszelkie zmiany i uzupełnienia niniejszej Umowy wymagają formy pisemnej,</w:t>
-      </w:r>
-      <w:r>
-        <w:rPr>
-          <w:rFonts w:ascii="Arial" w:hAnsi="Arial" w:cs="Arial"/>
-          <w:sz w:val="18"/>
-          <w:szCs w:val="16"/>
-        </w:rPr>
-        <w:br/>
-        <w:t>pod rygorem nieważności.</w:t>
-      </w:r>
-    </w:p>
-    <w:p>
-      <w:pPr>
-        <w:jc w:val="both"/>
-        <w:rPr>
-          <w:rFonts w:ascii="Arial" w:hAnsi="Arial" w:cs="Arial"/>
-          <w:sz w:val="12"/>
-          <w:szCs w:val="16"/>
-        </w:rPr>
-      </w:pPr>
-    </w:p>
-    <w:p>
-      <w:pPr>
-        <w:jc w:val="both"/>
-        <w:rPr>
-          <w:rFonts w:ascii="Arial" w:hAnsi="Arial" w:cs="Arial"/>
-          <w:sz w:val="18"/>
-          <w:szCs w:val="16"/>
-        </w:rPr>
-      </w:pPr>
-      <w:r>
-        <w:rPr>
-          <w:rFonts w:ascii="Arial" w:hAnsi="Arial" w:cs="Arial"/>
-          <w:sz w:val="18"/>
-          <w:szCs w:val="16"/>
-        </w:rPr>
-        <w:t xml:space="preserve">Stronom znana jest Ustawa o Ochronie Zwierząt (Dz. U. z 1997 r. </w:t>
-      </w:r>
-      <w:r>
-        <w:rPr>
-          <w:rFonts w:ascii="Arial" w:hAnsi="Arial" w:cs="Arial"/>
-          <w:sz w:val="18"/>
-          <w:szCs w:val="16"/>
-        </w:rPr>
-        <w:t>Nr 111, poz. 724 z późn. zm.). Przyjmujący oświadcza, że zapoznał się ze wszystkimi informacjami o zwierzęciu.</w:t>
-      </w:r>
-    </w:p>
-    <w:p>
-      <w:pPr>
-        <w:jc w:val="both"/>
-        <w:rPr>
-          <w:rFonts w:ascii="Arial" w:hAnsi="Arial" w:cs="Arial"/>
-          <w:sz w:val="12"/>
-          <w:szCs w:val="16"/>
-        </w:rPr>
-      </w:pPr>
-    </w:p>
-    <w:p>
-      <w:pPr>
-        <w:jc w:val="both"/>
-        <w:rPr>
-          <w:rFonts w:ascii="Arial" w:hAnsi="Arial" w:cs="Arial"/>
-          <w:sz w:val="18"/>
-          <w:szCs w:val="16"/>
-        </w:rPr>
-      </w:pPr>
-      <w:r>
-        <w:rPr>
-          <w:rFonts w:ascii="Arial" w:hAnsi="Arial" w:cs="Arial"/>
-          <w:sz w:val="18"/>
-          <w:szCs w:val="16"/>
-        </w:rPr>
-        <w:t>Niniejszą Umowę sporządzono w dwóch jednobrzmiących egzemplarzach, po jednym dla każdej ze Stron.</w:t>
-      </w:r>
-    </w:p>
-    <w:p>
-      <w:pPr>
-        <w:jc w:val="both"/>
-        <w:rPr>
-          <w:rStyle w:val="postbody"/>
-          <w:rFonts w:ascii="Arial" w:hAnsi="Arial" w:cs="Arial"/>
-          <w:sz w:val="12"/>
-          <w:szCs w:val="16"/>
-        </w:rPr>
-      </w:pPr>
-    </w:p>
-    <w:p>
-      <w:pPr>
-        <w:rPr>
-          <w:rStyle w:val="postbody"/>
-          <w:rFonts w:ascii="Arial" w:hAnsi="Arial" w:cs="Arial"/>
-          <w:sz w:val="12"/>
-          <w:szCs w:val="16"/>
-        </w:rPr>
-      </w:pPr>
-    </w:p>
-    <w:p>
-      <w:pPr>
-        <w:pStyle w:val="Header"/>
-        <w:tabs>
-          <w:tab w:val="clear" w:pos="4536"/>
-          <w:tab w:val="clear" w:pos="9072"/>
-        </w:tabs>
-        <w:ind w:firstLine="708"/>
-        <w:rPr>
-          <w:rFonts w:ascii="Arial" w:hAnsi="Arial" w:cs="Arial"/>
-          <w:sz w:val="26"/>
-        </w:rPr>
-      </w:pPr>
-      <w:r>
-        <w:rPr>
-          <w:rStyle w:val="postbody"/>
-          <w:rFonts w:ascii="Arial" w:hAnsi="Arial" w:cs="Arial"/>
-          <w:sz w:val="18"/>
-          <w:szCs w:val="16"/>
-        </w:rPr>
-        <w:t>Podpis osoby przyjmującej zwierzę:</w:t>
-      </w:r>
-      <w:r>
-        <w:rPr>
-          <w:rStyle w:val="postbody"/>
-          <w:rFonts w:ascii="Arial" w:hAnsi="Arial" w:cs="Arial"/>
-          <w:sz w:val="18"/>
-          <w:szCs w:val="16"/>
-        </w:rPr>
-        <w:tab/>
-      </w:r>
-      <w:r>
-        <w:rPr>
-          <w:rStyle w:val="postbody"/>
-          <w:rFonts w:ascii="Arial" w:hAnsi="Arial" w:cs="Arial"/>
-          <w:sz w:val="18"/>
-          <w:szCs w:val="16"/>
-        </w:rPr>
-        <w:tab/>
-      </w:r>
-      <w:r>
-        <w:rPr>
-          <w:rStyle w:val="postbody"/>
-          <w:rFonts w:ascii="Arial" w:hAnsi="Arial" w:cs="Arial"/>
-          <w:sz w:val="18"/>
-          <w:szCs w:val="16"/>
-        </w:rPr>
-        <w:tab/>
-      </w:r>
-      <w:r>
-        <w:rPr>
-          <w:rStyle w:val="postbody"/>
-          <w:rFonts w:ascii="Arial" w:hAnsi="Arial" w:cs="Arial"/>
-          <w:sz w:val="18"/>
-          <w:szCs w:val="16"/>
-        </w:rPr>
-        <w:tab/>
-      </w:r>
-      <w:r>
-        <w:rPr>
-          <w:rStyle w:val="postbody"/>
-          <w:rFonts w:ascii="Arial" w:hAnsi="Arial" w:cs="Arial"/>
-          <w:sz w:val="18"/>
-          <w:szCs w:val="16"/>
-        </w:rPr>
-        <w:tab/>
-        <w:t>Podpi</w:t>
-      </w:r>
-      <w:r>
-        <w:rPr>
-          <w:rStyle w:val="postbody"/>
-          <w:rFonts w:ascii="Arial" w:hAnsi="Arial" w:cs="Arial"/>
-          <w:sz w:val="18"/>
-          <w:szCs w:val="16"/>
-        </w:rPr>
-        <w:t>s przedstawiciela Fundacji:</w:t>
-      </w:r>
-      <w:r>
-        <w:rPr>
-          <w:rStyle w:val="postbody"/>
-          <w:rFonts w:ascii="Arial" w:hAnsi="Arial" w:cs="Arial"/>
-          <w:sz w:val="18"/>
-          <w:szCs w:val="16"/>
-        </w:rPr>
-        <w:tab/>
-      </w:r>
-      <w:r>
-        <w:rPr>
-          <w:rStyle w:val="postbody"/>
-          <w:rFonts w:ascii="Arial" w:hAnsi="Arial" w:cs="Arial"/>
-          <w:sz w:val="18"/>
-          <w:szCs w:val="16"/>
-        </w:rPr>
-        <w:tab/>
-      </w:r>
-    </w:p>
-    <w:p>
-      <w:pPr>
-        <w:pStyle w:val="Header"/>
-        <w:tabs>
-          <w:tab w:val="clear" w:pos="4536"/>
-          <w:tab w:val="clear" w:pos="9072"/>
-        </w:tabs>
-        <w:jc w:val="right"/>
-        <w:rPr>
-          <w:rFonts w:ascii="Arial" w:hAnsi="Arial" w:cs="Arial"/>
-          <w:sz w:val="26"/>
-        </w:rPr>
-      </w:pPr>
-    </w:p>
     <w:p>
       <w:pPr>
         <w:pStyle w:val="Header"/>
@@ -785,7 +14,31 @@
           <w:rFonts w:ascii="Arial" w:hAnsi="Arial" w:cs="Arial"/>
         </w:rPr>
       </w:pPr>
-    </w:p>
+      <w:bookmarkStart w:id="0" w:name="_GoBack"/>
+      <w:bookmarkEnd w:id="0"/>
+    </w:p>
+    <w:p>
+      <w:pPr>
+        <w:jc w:val="right"/>
+      </w:pPr>
+      <w:r>
+        <w:t>Warszawa, 21 01 2015</w:t>
+      </w:r>
+    </w:p>
+    <w:p/>
+    <w:p>
+      <w:pPr>
+        <w:jc w:val="center"/>
+      </w:pPr>
+      <w:r>
+        <w:rPr>
+          <w:b w:val="true"/>
+          <w:u w:val="single"/>
+        </w:rPr>
+        <w:t>UMOWA ADOPCYJNA nr 14/2015</w:t>
+      </w:r>
+    </w:p>
+    <w:p/>
     <w:tbl>
       <w:tblPr>
         <w:tblW w:w="0" w:type="auto"/>
@@ -802,14 +55,21 @@
         <w:tc>
           <w:p>
             <w:r>
-              <w:t>col one, row one</w:t>
+              <w:t/>
             </w:r>
           </w:p>
         </w:tc>
         <w:tc>
           <w:p>
             <w:r>
-              <w:t>col two, row one</w:t>
+              <w:t>Osoba adoptująca</w:t>
+            </w:r>
+          </w:p>
+        </w:tc>
+        <w:tc>
+          <w:p>
+            <w:r>
+              <w:t>Przedstawiciel Fundacji</w:t>
             </w:r>
           </w:p>
         </w:tc>
@@ -818,14 +78,21 @@
         <w:tc>
           <w:p>
             <w:r>
-              <w:t>col one, row two</w:t>
+              <w:t>Imię i nazwisko</w:t>
             </w:r>
           </w:p>
         </w:tc>
         <w:tc>
           <w:p>
             <w:r>
-              <w:t>col two, row two</w:t>
+              <w:t>Anna Cierniewska</w:t>
+            </w:r>
+          </w:p>
+        </w:tc>
+        <w:tc>
+          <w:p>
+            <w:r>
+              <w:t>Anna Cierniewska</w:t>
             </w:r>
           </w:p>
         </w:tc>
@@ -834,19 +101,185 @@
         <w:tc>
           <w:p>
             <w:r>
-              <w:t>col one, row three</w:t>
+              <w:t>Adres</w:t>
             </w:r>
           </w:p>
         </w:tc>
         <w:tc>
           <w:p>
             <w:r>
-              <w:t>col two, row three</w:t>
+              <w:t>Andersa 27/332 1234 poczta Warszawa Śródmieście, Warszawa</w:t>
+            </w:r>
+          </w:p>
+        </w:tc>
+        <w:tc>
+          <w:p>
+            <w:r>
+              <w:t>Andersa 27/332 1234 poczta Warszawa Śródmieście, Warszawa</w:t>
+            </w:r>
+          </w:p>
+        </w:tc>
+      </w:tr>
+      <w:tr>
+        <w:tc>
+          <w:p>
+            <w:r>
+              <w:t>Numer dowodu</w:t>
+            </w:r>
+          </w:p>
+        </w:tc>
+        <w:tc>
+          <w:p>
+            <w:r>
+              <w:t>123456789</w:t>
+            </w:r>
+          </w:p>
+        </w:tc>
+        <w:tc>
+          <w:p>
+            <w:r>
+              <w:t>123456789</w:t>
+            </w:r>
+          </w:p>
+        </w:tc>
+      </w:tr>
+      <w:tr>
+        <w:tc>
+          <w:p>
+            <w:r>
+              <w:t>Numer dowodu</w:t>
+            </w:r>
+          </w:p>
+        </w:tc>
+        <w:tc>
+          <w:p>
+            <w:r>
+              <w:t>1234567890</w:t>
+            </w:r>
+          </w:p>
+        </w:tc>
+        <w:tc>
+          <w:p>
+            <w:r>
+              <w:t>1234567890</w:t>
             </w:r>
           </w:p>
         </w:tc>
       </w:tr>
     </w:tbl>
+    <w:p/>
+    <w:p>
+      <w:r>
+        <w:rPr>
+          <w:b w:val="true"/>
+        </w:rPr>
+        <w:t>Dane zwierzęcia</w:t>
+      </w:r>
+    </w:p>
+    <w:p>
+      <w:r>
+        <w:t>Gatunek: kot</w:t>
+      </w:r>
+    </w:p>
+    <w:p>
+      <w:r>
+        <w:t>Rasa: europejski</w:t>
+      </w:r>
+    </w:p>
+    <w:p>
+      <w:r>
+        <w:t>Data urodzenia: 2009-12-08</w:t>
+      </w:r>
+    </w:p>
+    <w:p>
+      <w:r>
+        <w:t>Umaszczenie: rudy, długie</w:t>
+      </w:r>
+    </w:p>
+    <w:p>
+      <w:r>
+        <w:t>Imie: Plejada</w:t>
+      </w:r>
+    </w:p>
+    <w:p>
+      <w:r>
+        <w:t>Wysterylizowany: NIE</w:t>
+      </w:r>
+    </w:p>
+    <w:p>
+      <w:r>
+        <w:t>Wymaga specjalnej opieki: NIE</w:t>
+      </w:r>
+    </w:p>
+    <w:p/>
+    <w:p>
+      <w:r>
+        <w:rPr>
+          <w:b w:val="true"/>
+        </w:rPr>
+        <w:t>Osoba adoptująca zabowiązuje się:</w:t>
+      </w:r>
+    </w:p>
+    <w:p>
+      <w:r>
+        <w:t>1. Zapewnić zwierzęciu odpowiednie wyżywienie, czystą wodę i ciepłe schronienie,</w:t>
+      </w:r>
+    </w:p>
+    <w:p>
+      <w:r>
+        <w:t>2. Zapewnić staranną opiekę weterynaryjną w razie choroby, a także regularne szczepienia ochronne i odrobaczanie zgodnie z zaleceniami lekarza weterynarii,</w:t>
+      </w:r>
+    </w:p>
+    <w:p>
+      <w:r>
+        <w:t>3. Powiadomić Fundację w razie poważnej choroby, zaginięcia lub śmierci zwierzęcia</w:t>
+      </w:r>
+    </w:p>
+    <w:p>
+      <w:r>
+        <w:t>4. Nie rozmnożyć powierzonego zwierzęcia, wysterylizować je zaraz po osiągnięciu dojrzałości płciowej (nie dotyczy zwierząt oddawanych po sterylizacji)</w:t>
+      </w:r>
+    </w:p>
+    <w:p>
+      <w:r>
+        <w:t>5. Zabezpieczyć okna i balkon tak, aby zwierzę nie uległo wypadkowi,</w:t>
+      </w:r>
+    </w:p>
+    <w:p>
+      <w:r>
+        <w:t>6. oddać zwierzę osobie upoważnionej przez Fundację w przypadku rezygnacji z posiadania go. Pod żadnym warunkiem Przyjmującemu nie wolno porzucić zwierzęcia, oddać lub odsprzedać do sklepów zoologicznych, schronisk dla zwierząt lub laboratoriów badawczych.</w:t>
+      </w:r>
+    </w:p>
+    <w:p/>
+    <w:p>
+      <w:r>
+        <w:t>Fundacja „Kociarnia” zastrzega sobie prawo interesowania się dalszymi losami zwierzęcia. Przyjmujący zwierzę zobowiązuje się do okazania zwierzęcia w jego nowym miejscu zamieszkania osobie wskazanej przez Fundację w celu sprawdzenia stanu zwierzęcia i warunków, w jakich żyje.</w:t>
+      </w:r>
+    </w:p>
+    <w:p>
+      <w:r>
+        <w:t>W przypadku rażącego naruszenia któregoś z punktów niniejszej umowy Fundacja „Kociarnia” ma prawo do natychmiastowego odebrania zwierzęcia od Przyjmującego.</w:t>
+      </w:r>
+    </w:p>
+    <w:p>
+      <w:r>
+        <w:t>Niniejsza Umowa nie jest umową kupna-sprzedaży. Wszelkie zmiany i uzupełnienia niniejszej Umowy wymagają formy pisemnej, pod rygorem nieważności.</w:t>
+      </w:r>
+    </w:p>
+    <w:p>
+      <w:r>
+        <w:t>Niniejszą Umowę sporządzono w dwóch jednobrzmiących egzemplarzach, po jednym dla każdej ze Stron.</w:t>
+      </w:r>
+    </w:p>
+    <w:p/>
+    <w:p>
+      <w:pPr>
+        <w:jc w:val="center"/>
+      </w:pPr>
+      <w:r>
+        <w:t>Podpis osoby przyjmującej zwierzę:						Podpis przedstawiciela Fundacji:</w:t>
+      </w:r>
+    </w:p>
     <w:sectPr>
       <w:headerReference w:type="default" r:id="rId7"/>
       <w:footerReference w:type="default" r:id="rId8"/>
@@ -976,8 +409,58 @@
       <w:rPr>
         <w:rFonts w:ascii="Cambria" w:hAnsi="Cambria"/>
       </w:rPr>
-      <w:t>CC AAAA AAAA BBBB BBBB BBBB BBBB</w:t>
+      <w:t xml:space="preserve">CC AAAA </w:t>
     </w:r>
+    <w:proofErr w:type="spellStart"/>
+    <w:r>
+      <w:rPr>
+        <w:rFonts w:ascii="Cambria" w:hAnsi="Cambria"/>
+      </w:rPr>
+      <w:t>AAAA</w:t>
+    </w:r>
+    <w:proofErr w:type="spellEnd"/>
+    <w:r>
+      <w:rPr>
+        <w:rFonts w:ascii="Cambria" w:hAnsi="Cambria"/>
+      </w:rPr>
+      <w:t xml:space="preserve"> BBBB </w:t>
+    </w:r>
+    <w:proofErr w:type="spellStart"/>
+    <w:r>
+      <w:rPr>
+        <w:rFonts w:ascii="Cambria" w:hAnsi="Cambria"/>
+      </w:rPr>
+      <w:t>BBBB</w:t>
+    </w:r>
+    <w:proofErr w:type="spellEnd"/>
+    <w:r>
+      <w:rPr>
+        <w:rFonts w:ascii="Cambria" w:hAnsi="Cambria"/>
+      </w:rPr>
+      <w:t xml:space="preserve"> </w:t>
+    </w:r>
+    <w:proofErr w:type="spellStart"/>
+    <w:r>
+      <w:rPr>
+        <w:rFonts w:ascii="Cambria" w:hAnsi="Cambria"/>
+      </w:rPr>
+      <w:t>BBBB</w:t>
+    </w:r>
+    <w:proofErr w:type="spellEnd"/>
+    <w:r>
+      <w:rPr>
+        <w:rFonts w:ascii="Cambria" w:hAnsi="Cambria"/>
+      </w:rPr>
+      <w:t xml:space="preserve"> </w:t>
+    </w:r>
+    <w:proofErr w:type="spellStart"/>
+    <w:r>
+      <w:rPr>
+        <w:rFonts w:ascii="Cambria" w:hAnsi="Cambria"/>
+      </w:rPr>
+      <w:t>BBBB</w:t>
+    </w:r>
+    <w:proofErr w:type="spellEnd"/>
   </w:p>
 </w:ftr>
 </file>
@@ -1021,12 +504,6 @@
       <w:gridCol w:w="3844"/>
     </w:tblGrid>
     <w:tr>
-      <w:tblPrEx>
-        <w:tblCellMar>
-          <w:top w:w="0" w:type="dxa"/>
-          <w:bottom w:w="0" w:type="dxa"/>
-        </w:tblCellMar>
-      </w:tblPrEx>
       <w:trPr>
         <w:jc w:val="center"/>
       </w:trPr>
@@ -1868,7 +1345,9 @@
   </w:style>
   <w:style w:type="character" w:default="1" w:styleId="DefaultParagraphFont">
     <w:name w:val="Default Paragraph Font"/>
+    <w:uiPriority w:val="1"/>
     <w:semiHidden/>
+    <w:unhideWhenUsed/>
   </w:style>
   <w:style w:type="table" w:default="1" w:styleId="TableNormal">
     <w:name w:val="Normal Table"/>

</xml_diff>

<commit_message>
dodawanie i modyfikacja eventów
</commit_message>
<xml_diff>
--- a/Inzynierka/src/main/resources/doc/umowa_adopcyjna2.docx
+++ b/Inzynierka/src/main/resources/doc/umowa_adopcyjna2.docx
@@ -32,7 +32,7 @@
       </w:pPr>
       <w:r>
         <w:rPr>
-          <w:b w:val="true"/>
+          <w:b/>
           <w:u w:val="single"/>
         </w:rPr>
         <w:t>UMOWA ADOPCYJNA nr 14/2015</w:t>
@@ -43,23 +43,31 @@
       <w:tblPr>
         <w:tblW w:w="0" w:type="auto"/>
         <w:tblBorders>
-          <w:top w:val="single"/>
-          <w:left w:val="single"/>
-          <w:bottom w:val="single"/>
-          <w:right w:val="single"/>
-          <w:insideH w:val="single"/>
-          <w:insideV w:val="single"/>
+          <w:top w:val="single" w:sz="0" w:space="0" w:color="auto"/>
+          <w:left w:val="single" w:sz="0" w:space="0" w:color="auto"/>
+          <w:bottom w:val="single" w:sz="0" w:space="0" w:color="auto"/>
+          <w:right w:val="single" w:sz="0" w:space="0" w:color="auto"/>
+          <w:insideH w:val="single" w:sz="0" w:space="0" w:color="auto"/>
+          <w:insideV w:val="single" w:sz="0" w:space="0" w:color="auto"/>
         </w:tblBorders>
+        <w:tblLook w:val="04A0" w:firstRow="1" w:lastRow="0" w:firstColumn="1" w:lastColumn="0" w:noHBand="0" w:noVBand="1"/>
       </w:tblPr>
+      <w:tblGrid>
+        <w:gridCol w:w="1521"/>
+        <w:gridCol w:w="4598"/>
+        <w:gridCol w:w="4653"/>
+      </w:tblGrid>
       <w:tr>
         <w:tc>
-          <w:p>
-            <w:r>
-              <w:t/>
-            </w:r>
-          </w:p>
+          <w:tcPr>
+            <w:tcW w:w="0" w:type="auto"/>
+          </w:tcPr>
+          <w:p/>
         </w:tc>
         <w:tc>
+          <w:tcPr>
+            <w:tcW w:w="0" w:type="auto"/>
+          </w:tcPr>
           <w:p>
             <w:r>
               <w:t>Osoba adoptująca</w:t>
@@ -67,6 +75,9 @@
           </w:p>
         </w:tc>
         <w:tc>
+          <w:tcPr>
+            <w:tcW w:w="0" w:type="auto"/>
+          </w:tcPr>
           <w:p>
             <w:r>
               <w:t>Przedstawiciel Fundacji</w:t>
@@ -76,6 +87,9 @@
       </w:tr>
       <w:tr>
         <w:tc>
+          <w:tcPr>
+            <w:tcW w:w="0" w:type="auto"/>
+          </w:tcPr>
           <w:p>
             <w:r>
               <w:t>Imię i nazwisko</w:t>
@@ -83,6 +97,9 @@
           </w:p>
         </w:tc>
         <w:tc>
+          <w:tcPr>
+            <w:tcW w:w="0" w:type="auto"/>
+          </w:tcPr>
           <w:p>
             <w:r>
               <w:t>Anna Cierniewska</w:t>
@@ -90,6 +107,9 @@
           </w:p>
         </w:tc>
         <w:tc>
+          <w:tcPr>
+            <w:tcW w:w="0" w:type="auto"/>
+          </w:tcPr>
           <w:p>
             <w:r>
               <w:t>Anna Cierniewska</w:t>
@@ -99,6 +119,9 @@
       </w:tr>
       <w:tr>
         <w:tc>
+          <w:tcPr>
+            <w:tcW w:w="0" w:type="auto"/>
+          </w:tcPr>
           <w:p>
             <w:r>
               <w:t>Adres</w:t>
@@ -106,13 +129,22 @@
           </w:p>
         </w:tc>
         <w:tc>
+          <w:tcPr>
+            <w:tcW w:w="0" w:type="auto"/>
+          </w:tcPr>
           <w:p>
             <w:r>
-              <w:t>Andersa 27/332 1234 poczta Warszawa Śródmieście, Warszawa</w:t>
+              <w:t xml:space="preserve">Andersa 27/332 1234 poczta </w:t>
+            </w:r>
+            <w:r>
+              <w:t>Warszawa Śródmieście, Warszawa</w:t>
             </w:r>
           </w:p>
         </w:tc>
         <w:tc>
+          <w:tcPr>
+            <w:tcW w:w="0" w:type="auto"/>
+          </w:tcPr>
           <w:p>
             <w:r>
               <w:t>Andersa 27/332 1234 poczta Warszawa Śródmieście, Warszawa</w:t>
@@ -122,6 +154,9 @@
       </w:tr>
       <w:tr>
         <w:tc>
+          <w:tcPr>
+            <w:tcW w:w="0" w:type="auto"/>
+          </w:tcPr>
           <w:p>
             <w:r>
               <w:t>Numer dowodu</w:t>
@@ -129,6 +164,9 @@
           </w:p>
         </w:tc>
         <w:tc>
+          <w:tcPr>
+            <w:tcW w:w="0" w:type="auto"/>
+          </w:tcPr>
           <w:p>
             <w:r>
               <w:t>123456789</w:t>
@@ -136,6 +174,9 @@
           </w:p>
         </w:tc>
         <w:tc>
+          <w:tcPr>
+            <w:tcW w:w="0" w:type="auto"/>
+          </w:tcPr>
           <w:p>
             <w:r>
               <w:t>123456789</w:t>
@@ -145,6 +186,9 @@
       </w:tr>
       <w:tr>
         <w:tc>
+          <w:tcPr>
+            <w:tcW w:w="0" w:type="auto"/>
+          </w:tcPr>
           <w:p>
             <w:r>
               <w:t>Numer dowodu</w:t>
@@ -152,6 +196,9 @@
           </w:p>
         </w:tc>
         <w:tc>
+          <w:tcPr>
+            <w:tcW w:w="0" w:type="auto"/>
+          </w:tcPr>
           <w:p>
             <w:r>
               <w:t>1234567890</w:t>
@@ -159,6 +206,9 @@
           </w:p>
         </w:tc>
         <w:tc>
+          <w:tcPr>
+            <w:tcW w:w="0" w:type="auto"/>
+          </w:tcPr>
           <w:p>
             <w:r>
               <w:t>1234567890</w:t>
@@ -171,7 +221,7 @@
     <w:p>
       <w:r>
         <w:rPr>
-          <w:b w:val="true"/>
+          <w:b/>
         </w:rPr>
         <w:t>Dane zwierzęcia</w:t>
       </w:r>
@@ -193,7 +243,10 @@
     </w:p>
     <w:p>
       <w:r>
-        <w:t>Umaszczenie: rudy, długie</w:t>
+        <w:t>Umaszczenie: rudy, dłu</w:t>
+      </w:r>
+      <w:r>
+        <w:t>gie</w:t>
       </w:r>
     </w:p>
     <w:p>
@@ -215,7 +268,7 @@
     <w:p>
       <w:r>
         <w:rPr>
-          <w:b w:val="true"/>
+          <w:b/>
         </w:rPr>
         <w:t>Osoba adoptująca zabowiązuje się:</w:t>
       </w:r>
@@ -227,7 +280,10 @@
     </w:p>
     <w:p>
       <w:r>
-        <w:t>2. Zapewnić staranną opiekę weterynaryjną w razie choroby, a także regularne szczepienia ochronne i odrobaczanie zgodnie z zaleceniami lekarza weterynarii,</w:t>
+        <w:t xml:space="preserve">2. Zapewnić staranną opiekę weterynaryjną w razie choroby, a także </w:t>
+      </w:r>
+      <w:r>
+        <w:t>regularne szczepienia ochronne i odrobaczanie zgodnie z zaleceniami lekarza weterynarii,</w:t>
       </w:r>
     </w:p>
     <w:p>
@@ -237,7 +293,10 @@
     </w:p>
     <w:p>
       <w:r>
-        <w:t>4. Nie rozmnożyć powierzonego zwierzęcia, wysterylizować je zaraz po osiągnięciu dojrzałości płciowej (nie dotyczy zwierząt oddawanych po sterylizacji)</w:t>
+        <w:t>4. Nie rozmnożyć powierzonego zwierzęcia, wysterylizować je zaraz po osiągnięciu doj</w:t>
+      </w:r>
+      <w:r>
+        <w:t>rzałości płciowej (nie dotyczy zwierząt oddawanych po sterylizacji)</w:t>
       </w:r>
     </w:p>
     <w:p>
@@ -247,18 +306,27 @@
     </w:p>
     <w:p>
       <w:r>
-        <w:t>6. oddać zwierzę osobie upoważnionej przez Fundację w przypadku rezygnacji z posiadania go. Pod żadnym warunkiem Przyjmującemu nie wolno porzucić zwierzęcia, oddać lub odsprzedać do sklepów zoologicznych, schronisk dla zwierząt lub laboratoriów badawczych.</w:t>
+        <w:t>6. oddać zwierzę osobie upoważnionej przez Fundację w przypadku rezygnacji z posiadania go. Pod żadnym warunkiem Przyjm</w:t>
+      </w:r>
+      <w:r>
+        <w:t>ującemu nie wolno porzucić zwierzęcia, oddać lub odsprzedać do sklepów zoologicznych, schronisk dla zwierząt lub laboratoriów badawczych.</w:t>
       </w:r>
     </w:p>
     <w:p/>
     <w:p>
       <w:r>
-        <w:t>Fundacja „Kociarnia” zastrzega sobie prawo interesowania się dalszymi losami zwierzęcia. Przyjmujący zwierzę zobowiązuje się do okazania zwierzęcia w jego nowym miejscu zamieszkania osobie wskazanej przez Fundację w celu sprawdzenia stanu zwierzęcia i warunków, w jakich żyje.</w:t>
-      </w:r>
-    </w:p>
-    <w:p>
-      <w:r>
-        <w:t>W przypadku rażącego naruszenia któregoś z punktów niniejszej umowy Fundacja „Kociarnia” ma prawo do natychmiastowego odebrania zwierzęcia od Przyjmującego.</w:t>
+        <w:t>Fundacja „Kociarnia” zastrzega sobie prawo interesowania się dalszymi losami zwierzęcia. Przyjmujący zwierzę zobowiąz</w:t>
+      </w:r>
+      <w:r>
+        <w:t>uje się do okazania zwierzęcia w jego nowym miejscu zamieszkania osobie wskazanej przez Fundację w celu sprawdzenia stanu zwierzęcia i warunków, w jakich żyje.</w:t>
+      </w:r>
+    </w:p>
+    <w:p>
+      <w:r>
+        <w:t>W przypadku rażącego naruszenia któregoś z punktów niniejszej umowy Fundacja „Kociarnia” ma praw</w:t>
+      </w:r>
+      <w:r>
+        <w:t>o do natychmiastowego odebrania zwierzęcia od Przyjmującego.</w:t>
       </w:r>
     </w:p>
     <w:p>
@@ -268,7 +336,10 @@
     </w:p>
     <w:p>
       <w:r>
-        <w:t>Niniejszą Umowę sporządzono w dwóch jednobrzmiących egzemplarzach, po jednym dla każdej ze Stron.</w:t>
+        <w:t>Niniejszą Umowę sporządzono w dwóch jednobrzmiący</w:t>
+      </w:r>
+      <w:r>
+        <w:t>ch egzemplarzach, po jednym dla każdej ze Stron.</w:t>
       </w:r>
     </w:p>
     <w:p/>
@@ -277,7 +348,7 @@
         <w:jc w:val="center"/>
       </w:pPr>
       <w:r>
-        <w:t>Podpis osoby przyjmującej zwierzę:						Podpis przedstawiciela Fundacji:</w:t>
+        <w:t>Podpis osoby przyjmującej zwierzę:      Podpis przedstawiciela Fundacji:</w:t>
       </w:r>
     </w:p>
     <w:sectPr>
@@ -500,8 +571,8 @@
       <w:tblLook w:val="0000" w:firstRow="0" w:lastRow="0" w:firstColumn="0" w:lastColumn="0" w:noHBand="0" w:noVBand="0"/>
     </w:tblPr>
     <w:tblGrid>
-      <w:gridCol w:w="6362"/>
-      <w:gridCol w:w="3844"/>
+      <w:gridCol w:w="6816"/>
+      <w:gridCol w:w="3390"/>
     </w:tblGrid>
     <w:tr>
       <w:trPr>
@@ -525,10 +596,10 @@
               <w:sz w:val="2"/>
             </w:rPr>
             <w:drawing>
-              <wp:inline distT="0" distB="0" distL="0" distR="0">
-                <wp:extent cx="3950970" cy="793750"/>
-                <wp:effectExtent l="0" t="0" r="0" b="6350"/>
-                <wp:docPr id="5" name="Picture 5" descr="E:\WAT\_inż\git\Inzynierka\src\main\webapp\pages\pic\logo.png"/>
+              <wp:inline distT="0" distB="0" distL="0" distR="0" wp14:anchorId="6565105F" wp14:editId="7131F0D7">
+                <wp:extent cx="4239491" cy="951219"/>
+                <wp:effectExtent l="0" t="0" r="0" b="1905"/>
+                <wp:docPr id="1" name="Picture 1" descr="E:\WAT\_inż\git\Inzynierka\src\main\webapp\pages\pic\logo.png"/>
                 <wp:cNvGraphicFramePr>
                   <a:graphicFrameLocks xmlns:a="http://schemas.openxmlformats.org/drawingml/2006/main" noChangeAspect="1"/>
                 </wp:cNvGraphicFramePr>
@@ -536,7 +607,7 @@
                   <a:graphicData uri="http://schemas.openxmlformats.org/drawingml/2006/picture">
                     <pic:pic xmlns:pic="http://schemas.openxmlformats.org/drawingml/2006/picture">
                       <pic:nvPicPr>
-                        <pic:cNvPr id="0" name="Picture 5" descr="E:\WAT\_inż\git\Inzynierka\src\main\webapp\pages\pic\logo.png"/>
+                        <pic:cNvPr id="0" name="Picture 1" descr="E:\WAT\_inż\git\Inzynierka\src\main\webapp\pages\pic\logo.png"/>
                         <pic:cNvPicPr>
                           <a:picLocks noChangeAspect="1" noChangeArrowheads="1"/>
                         </pic:cNvPicPr>
@@ -557,7 +628,7 @@
                       <pic:spPr bwMode="auto">
                         <a:xfrm>
                           <a:off x="0" y="0"/>
-                          <a:ext cx="3950970" cy="793750"/>
+                          <a:ext cx="4277279" cy="959698"/>
                         </a:xfrm>
                         <a:prstGeom prst="rect">
                           <a:avLst/>

</xml_diff>